<commit_message>
répondu à la question de la manip 3
</commit_message>
<xml_diff>
--- a/report.docx
+++ b/report.docx
@@ -385,20 +385,18 @@
                 <w14:ligatures w14:val="none"/>
               </w:rPr>
             </w:pPr>
-            <w:proofErr w:type="spellStart"/>
-            <w:r>
-              <w:rPr>
-                <w:rFonts w:ascii="Aptos Narrow" w:eastAsia="Times New Roman" w:hAnsi="Aptos Narrow" w:cs="Times New Roman"/>
-                <w:b/>
-                <w:bCs/>
-                <w:color w:val="000000"/>
-                <w:kern w:val="0"/>
-                <w:lang w:val="en-GB" w:eastAsia="en-GB"/>
-                <w14:ligatures w14:val="none"/>
-              </w:rPr>
-              <w:t>Recieved</w:t>
-            </w:r>
-            <w:proofErr w:type="spellEnd"/>
+            <w:r>
+              <w:rPr>
+                <w:rFonts w:ascii="Aptos Narrow" w:eastAsia="Times New Roman" w:hAnsi="Aptos Narrow" w:cs="Times New Roman"/>
+                <w:b/>
+                <w:bCs/>
+                <w:color w:val="000000"/>
+                <w:kern w:val="0"/>
+                <w:lang w:val="en-GB" w:eastAsia="en-GB"/>
+                <w14:ligatures w14:val="none"/>
+              </w:rPr>
+              <w:t>Received</w:t>
+            </w:r>
           </w:p>
         </w:tc>
         <w:tc>
@@ -551,20 +549,18 @@
                 <w14:ligatures w14:val="none"/>
               </w:rPr>
             </w:pPr>
-            <w:proofErr w:type="spellStart"/>
-            <w:r>
-              <w:rPr>
-                <w:rFonts w:ascii="Aptos Narrow" w:eastAsia="Times New Roman" w:hAnsi="Aptos Narrow" w:cs="Times New Roman"/>
-                <w:b/>
-                <w:bCs/>
-                <w:color w:val="000000"/>
-                <w:kern w:val="0"/>
-                <w:lang w:val="en-GB" w:eastAsia="en-GB"/>
-                <w14:ligatures w14:val="none"/>
-              </w:rPr>
-              <w:t>Recieved</w:t>
-            </w:r>
-            <w:proofErr w:type="spellEnd"/>
+            <w:r>
+              <w:rPr>
+                <w:rFonts w:ascii="Aptos Narrow" w:eastAsia="Times New Roman" w:hAnsi="Aptos Narrow" w:cs="Times New Roman"/>
+                <w:b/>
+                <w:bCs/>
+                <w:color w:val="000000"/>
+                <w:kern w:val="0"/>
+                <w:lang w:val="en-GB" w:eastAsia="en-GB"/>
+                <w14:ligatures w14:val="none"/>
+              </w:rPr>
+              <w:t>Received</w:t>
+            </w:r>
           </w:p>
         </w:tc>
         <w:tc>
@@ -1981,20 +1977,18 @@
                 <w14:ligatures w14:val="none"/>
               </w:rPr>
             </w:pPr>
-            <w:proofErr w:type="spellStart"/>
-            <w:r>
-              <w:rPr>
-                <w:rFonts w:ascii="Aptos Narrow" w:eastAsia="Times New Roman" w:hAnsi="Aptos Narrow" w:cs="Times New Roman"/>
-                <w:b/>
-                <w:bCs/>
-                <w:color w:val="000000"/>
-                <w:kern w:val="0"/>
-                <w:lang w:val="en-GB" w:eastAsia="en-GB"/>
-                <w14:ligatures w14:val="none"/>
-              </w:rPr>
-              <w:t>Recieved</w:t>
-            </w:r>
-            <w:proofErr w:type="spellEnd"/>
+            <w:r>
+              <w:rPr>
+                <w:rFonts w:ascii="Aptos Narrow" w:eastAsia="Times New Roman" w:hAnsi="Aptos Narrow" w:cs="Times New Roman"/>
+                <w:b/>
+                <w:bCs/>
+                <w:color w:val="000000"/>
+                <w:kern w:val="0"/>
+                <w:lang w:val="en-GB" w:eastAsia="en-GB"/>
+                <w14:ligatures w14:val="none"/>
+              </w:rPr>
+              <w:t>Received</w:t>
+            </w:r>
           </w:p>
         </w:tc>
         <w:tc>
@@ -2147,20 +2141,18 @@
                 <w14:ligatures w14:val="none"/>
               </w:rPr>
             </w:pPr>
-            <w:proofErr w:type="spellStart"/>
-            <w:r>
-              <w:rPr>
-                <w:rFonts w:ascii="Aptos Narrow" w:eastAsia="Times New Roman" w:hAnsi="Aptos Narrow" w:cs="Times New Roman"/>
-                <w:b/>
-                <w:bCs/>
-                <w:color w:val="000000"/>
-                <w:kern w:val="0"/>
-                <w:lang w:val="en-GB" w:eastAsia="en-GB"/>
-                <w14:ligatures w14:val="none"/>
-              </w:rPr>
-              <w:t>Recieved</w:t>
-            </w:r>
-            <w:proofErr w:type="spellEnd"/>
+            <w:r>
+              <w:rPr>
+                <w:rFonts w:ascii="Aptos Narrow" w:eastAsia="Times New Roman" w:hAnsi="Aptos Narrow" w:cs="Times New Roman"/>
+                <w:b/>
+                <w:bCs/>
+                <w:color w:val="000000"/>
+                <w:kern w:val="0"/>
+                <w:lang w:val="en-GB" w:eastAsia="en-GB"/>
+                <w14:ligatures w14:val="none"/>
+              </w:rPr>
+              <w:t>Received</w:t>
+            </w:r>
           </w:p>
         </w:tc>
         <w:tc>
@@ -3579,20 +3571,18 @@
                 <w14:ligatures w14:val="none"/>
               </w:rPr>
             </w:pPr>
-            <w:proofErr w:type="spellStart"/>
-            <w:r>
-              <w:rPr>
-                <w:rFonts w:ascii="Aptos Narrow" w:eastAsia="Times New Roman" w:hAnsi="Aptos Narrow" w:cs="Times New Roman"/>
-                <w:b/>
-                <w:bCs/>
-                <w:color w:val="000000"/>
-                <w:kern w:val="0"/>
-                <w:lang w:val="en-GB" w:eastAsia="en-GB"/>
-                <w14:ligatures w14:val="none"/>
-              </w:rPr>
-              <w:t>Recieved</w:t>
-            </w:r>
-            <w:proofErr w:type="spellEnd"/>
+            <w:r>
+              <w:rPr>
+                <w:rFonts w:ascii="Aptos Narrow" w:eastAsia="Times New Roman" w:hAnsi="Aptos Narrow" w:cs="Times New Roman"/>
+                <w:b/>
+                <w:bCs/>
+                <w:color w:val="000000"/>
+                <w:kern w:val="0"/>
+                <w:lang w:val="en-GB" w:eastAsia="en-GB"/>
+                <w14:ligatures w14:val="none"/>
+              </w:rPr>
+              <w:t>Received</w:t>
+            </w:r>
           </w:p>
         </w:tc>
         <w:tc>
@@ -3745,20 +3735,18 @@
                 <w14:ligatures w14:val="none"/>
               </w:rPr>
             </w:pPr>
-            <w:proofErr w:type="spellStart"/>
-            <w:r>
-              <w:rPr>
-                <w:rFonts w:ascii="Aptos Narrow" w:eastAsia="Times New Roman" w:hAnsi="Aptos Narrow" w:cs="Times New Roman"/>
-                <w:b/>
-                <w:bCs/>
-                <w:color w:val="000000"/>
-                <w:kern w:val="0"/>
-                <w:lang w:val="en-GB" w:eastAsia="en-GB"/>
-                <w14:ligatures w14:val="none"/>
-              </w:rPr>
-              <w:t>Recieved</w:t>
-            </w:r>
-            <w:proofErr w:type="spellEnd"/>
+            <w:r>
+              <w:rPr>
+                <w:rFonts w:ascii="Aptos Narrow" w:eastAsia="Times New Roman" w:hAnsi="Aptos Narrow" w:cs="Times New Roman"/>
+                <w:b/>
+                <w:bCs/>
+                <w:color w:val="000000"/>
+                <w:kern w:val="0"/>
+                <w:lang w:val="en-GB" w:eastAsia="en-GB"/>
+                <w14:ligatures w14:val="none"/>
+              </w:rPr>
+              <w:t>Received</w:t>
+            </w:r>
           </w:p>
         </w:tc>
         <w:tc>
@@ -4756,13 +4744,7 @@
         </w:numPr>
       </w:pPr>
       <w:r>
-        <w:t xml:space="preserve">Avec 3 données une réduction d’environ </w:t>
-      </w:r>
-      <w:r>
-        <w:t>1</w:t>
-      </w:r>
-      <w:r>
-        <w:t>0%</w:t>
+        <w:t>Avec 3 données une réduction d’environ 10%</w:t>
       </w:r>
     </w:p>
     <w:p>
@@ -4774,13 +4756,7 @@
         </w:numPr>
       </w:pPr>
       <w:r>
-        <w:t xml:space="preserve">Avec 10 données une réduction d’environ </w:t>
-      </w:r>
-      <w:r>
-        <w:t>2</w:t>
-      </w:r>
-      <w:r>
-        <w:t>5%</w:t>
+        <w:t>Avec 10 données une réduction d’environ 25%</w:t>
       </w:r>
     </w:p>
     <w:p>
@@ -4847,8 +4823,639 @@
         <w:t xml:space="preserve"> dans ces deux formats de données que nous avons remarqué les plus grandes réductions. Cependant, dans notre cas, même avec des réductions de 50% ou plus les tailles sont minuscules (gain de 260 bytes et 60 ms pour le JSON en 3 éléments) c’est négligeable comme gain absolu.</w:t>
       </w:r>
     </w:p>
+    <w:p>
+      <w:pPr>
+        <w:pStyle w:val="Titre2"/>
+      </w:pPr>
+      <w:r>
+        <w:t>Manipulation 3</w:t>
+      </w:r>
+    </w:p>
+    <w:p>
+      <w:pPr>
+        <w:rPr>
+          <w:b/>
+          <w:bCs/>
+          <w:i/>
+          <w:iCs/>
+        </w:rPr>
+      </w:pPr>
+      <w:r>
+        <w:rPr>
+          <w:b/>
+          <w:bCs/>
+          <w:i/>
+          <w:iCs/>
+        </w:rPr>
+        <w:t xml:space="preserve">Veuillez expliquer à quoi sert le </w:t>
+      </w:r>
+      <w:proofErr w:type="spellStart"/>
+      <w:r>
+        <w:rPr>
+          <w:b/>
+          <w:bCs/>
+          <w:i/>
+          <w:iCs/>
+        </w:rPr>
+        <w:t>token</w:t>
+      </w:r>
+      <w:proofErr w:type="spellEnd"/>
+      <w:r>
+        <w:rPr>
+          <w:b/>
+          <w:bCs/>
+          <w:i/>
+          <w:iCs/>
+        </w:rPr>
+        <w:t xml:space="preserve"> obtenu avec la méthode </w:t>
+      </w:r>
+      <w:proofErr w:type="spellStart"/>
+      <w:r>
+        <w:rPr>
+          <w:b/>
+          <w:bCs/>
+          <w:i/>
+          <w:iCs/>
+        </w:rPr>
+        <w:t>onNewToken</w:t>
+      </w:r>
+      <w:proofErr w:type="spellEnd"/>
+      <w:r>
+        <w:rPr>
+          <w:b/>
+          <w:bCs/>
+          <w:i/>
+          <w:iCs/>
+        </w:rPr>
+        <w:t xml:space="preserve"> du Service </w:t>
+      </w:r>
+      <w:proofErr w:type="spellStart"/>
+      <w:r>
+        <w:rPr>
+          <w:b/>
+          <w:bCs/>
+          <w:i/>
+          <w:iCs/>
+        </w:rPr>
+        <w:t>Firebase</w:t>
+      </w:r>
+      <w:proofErr w:type="spellEnd"/>
+      <w:r>
+        <w:rPr>
+          <w:b/>
+          <w:bCs/>
+          <w:i/>
+          <w:iCs/>
+        </w:rPr>
+        <w:t xml:space="preserve"> de réception des messages.</w:t>
+      </w:r>
+    </w:p>
+    <w:p>
+      <w:r>
+        <w:t xml:space="preserve">La méthode est </w:t>
+      </w:r>
+      <w:r>
+        <w:t xml:space="preserve">appelée </w:t>
+      </w:r>
+      <w:r>
+        <w:t>lorsqu’un</w:t>
+      </w:r>
+      <w:r>
+        <w:t xml:space="preserve"> nouveau </w:t>
+      </w:r>
+      <w:proofErr w:type="spellStart"/>
+      <w:r>
+        <w:t>token</w:t>
+      </w:r>
+      <w:proofErr w:type="spellEnd"/>
+      <w:r>
+        <w:t xml:space="preserve"> pour le projet par défaut est généré. Cette méthode est invoquée après l’installation de l’application lorsqu’un </w:t>
+      </w:r>
+      <w:proofErr w:type="spellStart"/>
+      <w:r>
+        <w:t>token</w:t>
+      </w:r>
+      <w:proofErr w:type="spellEnd"/>
+      <w:r>
+        <w:t xml:space="preserve"> est généré pour la première fois, et à nouveau si </w:t>
+      </w:r>
+      <w:r>
+        <w:t xml:space="preserve">ce dernier </w:t>
+      </w:r>
+      <w:r>
+        <w:t>change.</w:t>
+      </w:r>
+      <w:r>
+        <w:t xml:space="preserve"> </w:t>
+      </w:r>
+      <w:r>
+        <w:t xml:space="preserve">Le </w:t>
+      </w:r>
+      <w:proofErr w:type="spellStart"/>
+      <w:r>
+        <w:t>token</w:t>
+      </w:r>
+      <w:proofErr w:type="spellEnd"/>
+      <w:r>
+        <w:t xml:space="preserve"> obtenu avec la méthode </w:t>
+      </w:r>
+      <w:proofErr w:type="spellStart"/>
+      <w:r>
+        <w:t>onNewToken</w:t>
+      </w:r>
+      <w:proofErr w:type="spellEnd"/>
+      <w:r>
+        <w:t xml:space="preserve"> est utilisé pour plusieurs raisons importantes :</w:t>
+      </w:r>
+    </w:p>
+    <w:p>
+      <w:pPr>
+        <w:pStyle w:val="Paragraphedeliste"/>
+        <w:numPr>
+          <w:ilvl w:val="0"/>
+          <w:numId w:val="4"/>
+        </w:numPr>
+      </w:pPr>
+      <w:r>
+        <w:rPr>
+          <w:b/>
+          <w:bCs/>
+        </w:rPr>
+        <w:t>Identifier l’appareil</w:t>
+      </w:r>
+      <w:r>
+        <w:t xml:space="preserve"> : Chaque instance de votre application sur un appareil a un </w:t>
+      </w:r>
+      <w:proofErr w:type="spellStart"/>
+      <w:r>
+        <w:t>token</w:t>
+      </w:r>
+      <w:proofErr w:type="spellEnd"/>
+      <w:r>
+        <w:t xml:space="preserve"> unique, ce qui permet à </w:t>
+      </w:r>
+      <w:proofErr w:type="spellStart"/>
+      <w:r>
+        <w:t>Firebase</w:t>
+      </w:r>
+      <w:proofErr w:type="spellEnd"/>
+      <w:r>
+        <w:t xml:space="preserve"> de délivrer des messages à cet appareil précisément.</w:t>
+      </w:r>
+    </w:p>
+    <w:p>
+      <w:pPr>
+        <w:pStyle w:val="Paragraphedeliste"/>
+        <w:numPr>
+          <w:ilvl w:val="0"/>
+          <w:numId w:val="4"/>
+        </w:numPr>
+      </w:pPr>
+      <w:r>
+        <w:rPr>
+          <w:b/>
+          <w:bCs/>
+        </w:rPr>
+        <w:t xml:space="preserve">Gérer les mises à jour du </w:t>
+      </w:r>
+      <w:proofErr w:type="spellStart"/>
+      <w:r>
+        <w:rPr>
+          <w:b/>
+          <w:bCs/>
+        </w:rPr>
+        <w:t>token</w:t>
+      </w:r>
+      <w:proofErr w:type="spellEnd"/>
+      <w:r>
+        <w:t xml:space="preserve"> : Le </w:t>
+      </w:r>
+      <w:proofErr w:type="spellStart"/>
+      <w:r>
+        <w:t>token</w:t>
+      </w:r>
+      <w:proofErr w:type="spellEnd"/>
+      <w:r>
+        <w:t xml:space="preserve"> peut être mis à jour pour diverses raisons, par exemple si la sécurité du </w:t>
+      </w:r>
+      <w:proofErr w:type="spellStart"/>
+      <w:r>
+        <w:t>token</w:t>
+      </w:r>
+      <w:proofErr w:type="spellEnd"/>
+      <w:r>
+        <w:t xml:space="preserve"> précédent a été compromise. La méthode </w:t>
+      </w:r>
+      <w:proofErr w:type="spellStart"/>
+      <w:r>
+        <w:t>onNewToken</w:t>
+      </w:r>
+      <w:proofErr w:type="spellEnd"/>
+      <w:r>
+        <w:t xml:space="preserve"> est appelée dans ces cas pour vous permettre de gérer ces mises à jour.</w:t>
+      </w:r>
+    </w:p>
+    <w:p>
+      <w:pPr>
+        <w:pStyle w:val="Paragraphedeliste"/>
+        <w:numPr>
+          <w:ilvl w:val="0"/>
+          <w:numId w:val="4"/>
+        </w:numPr>
+      </w:pPr>
+      <w:r>
+        <w:rPr>
+          <w:b/>
+          <w:bCs/>
+        </w:rPr>
+        <w:t>Prévenir la perte de messages</w:t>
+      </w:r>
+      <w:r>
+        <w:t xml:space="preserve"> : Si vous vérifiez le </w:t>
+      </w:r>
+      <w:proofErr w:type="spellStart"/>
+      <w:r>
+        <w:t>token</w:t>
+      </w:r>
+      <w:proofErr w:type="spellEnd"/>
+      <w:r>
+        <w:t xml:space="preserve"> actuel uniquement après le lancement de l’application, vous risquez de perdre l’événement de mise à jour du </w:t>
+      </w:r>
+      <w:proofErr w:type="spellStart"/>
+      <w:r>
+        <w:t>token</w:t>
+      </w:r>
+      <w:proofErr w:type="spellEnd"/>
+      <w:r>
+        <w:t xml:space="preserve"> lorsque votre application est en arrière-plan1. Vous ne pourrez pas recevoir de messages push distants de votre serveur jusqu’à ce que l’utilisateur relance l’application et que vous envoyiez le nouveau </w:t>
+      </w:r>
+      <w:proofErr w:type="spellStart"/>
+      <w:r>
+        <w:t>token</w:t>
+      </w:r>
+      <w:proofErr w:type="spellEnd"/>
+      <w:r>
+        <w:t xml:space="preserve"> au serveur. La méthode </w:t>
+      </w:r>
+      <w:proofErr w:type="spellStart"/>
+      <w:r>
+        <w:t>onNewToken</w:t>
+      </w:r>
+      <w:proofErr w:type="spellEnd"/>
+      <w:r>
+        <w:t xml:space="preserve"> peut également être appelée pendant que votre application est en arrière-plan pour éviter de perdre des messages.</w:t>
+      </w:r>
+    </w:p>
+    <w:p>
+      <w:pPr>
+        <w:rPr>
+          <w:b/>
+          <w:bCs/>
+          <w:i/>
+          <w:iCs/>
+        </w:rPr>
+      </w:pPr>
+      <w:r>
+        <w:rPr>
+          <w:b/>
+          <w:bCs/>
+          <w:i/>
+          <w:iCs/>
+        </w:rPr>
+        <w:t xml:space="preserve">Quand est-ce que ce </w:t>
+      </w:r>
+      <w:proofErr w:type="spellStart"/>
+      <w:r>
+        <w:rPr>
+          <w:b/>
+          <w:bCs/>
+          <w:i/>
+          <w:iCs/>
+        </w:rPr>
+        <w:t>token</w:t>
+      </w:r>
+      <w:proofErr w:type="spellEnd"/>
+      <w:r>
+        <w:rPr>
+          <w:b/>
+          <w:bCs/>
+          <w:i/>
+          <w:iCs/>
+        </w:rPr>
+        <w:t xml:space="preserve"> est généré ou regénéré, et qu’est-ce qu’une application doit faire avec celui-ci, vous illustrerez votre réponse en prenant l’exemple d’un service de messagerie, tel que WhatsApp.</w:t>
+      </w:r>
+    </w:p>
+    <w:p>
+      <w:r>
+        <w:t xml:space="preserve">Lors du premier démarrage de l’application, un nouveau </w:t>
+      </w:r>
+      <w:proofErr w:type="spellStart"/>
+      <w:r>
+        <w:t>token</w:t>
+      </w:r>
+      <w:proofErr w:type="spellEnd"/>
+      <w:r>
+        <w:t xml:space="preserve"> est généré.</w:t>
+      </w:r>
+      <w:r>
+        <w:t xml:space="preserve"> </w:t>
+      </w:r>
+      <w:r>
+        <w:t xml:space="preserve">Chaque fois qu’un </w:t>
+      </w:r>
+      <w:proofErr w:type="spellStart"/>
+      <w:r>
+        <w:t>token</w:t>
+      </w:r>
+      <w:proofErr w:type="spellEnd"/>
+      <w:r>
+        <w:t xml:space="preserve"> existant change. Cela peut se produire dans les scénarios suivants :</w:t>
+      </w:r>
+    </w:p>
+    <w:p>
+      <w:pPr>
+        <w:pStyle w:val="Paragraphedeliste"/>
+        <w:numPr>
+          <w:ilvl w:val="0"/>
+          <w:numId w:val="5"/>
+        </w:numPr>
+      </w:pPr>
+      <w:r>
+        <w:t>L’application est restaurée sur un nouvel appareil.</w:t>
+      </w:r>
+    </w:p>
+    <w:p>
+      <w:pPr>
+        <w:pStyle w:val="Paragraphedeliste"/>
+        <w:numPr>
+          <w:ilvl w:val="0"/>
+          <w:numId w:val="5"/>
+        </w:numPr>
+      </w:pPr>
+      <w:r>
+        <w:t>L’utilisateur désinstalle/réinstalle l’application.</w:t>
+      </w:r>
+    </w:p>
+    <w:p>
+      <w:pPr>
+        <w:pStyle w:val="Paragraphedeliste"/>
+        <w:numPr>
+          <w:ilvl w:val="0"/>
+          <w:numId w:val="5"/>
+        </w:numPr>
+      </w:pPr>
+      <w:r>
+        <w:t>L’utilisateur efface les données de l’application.</w:t>
+      </w:r>
+    </w:p>
+    <w:p>
+      <w:r>
+        <w:t xml:space="preserve">Certaines défaillances matérielles de l’appareil peuvent entraîner la création de nouveaux </w:t>
+      </w:r>
+      <w:proofErr w:type="spellStart"/>
+      <w:r>
+        <w:t>tokens</w:t>
+      </w:r>
+      <w:proofErr w:type="spellEnd"/>
+      <w:r>
+        <w:t>.</w:t>
+      </w:r>
+      <w:r>
+        <w:t xml:space="preserve"> </w:t>
+      </w:r>
+      <w:proofErr w:type="spellStart"/>
+      <w:r>
+        <w:t>Firebase</w:t>
+      </w:r>
+      <w:proofErr w:type="spellEnd"/>
+      <w:r>
+        <w:t xml:space="preserve"> peut également forcer le changement des</w:t>
+      </w:r>
+      <w:r>
+        <w:t xml:space="preserve"> </w:t>
+      </w:r>
+      <w:proofErr w:type="spellStart"/>
+      <w:r>
+        <w:t>tokens</w:t>
+      </w:r>
+      <w:proofErr w:type="spellEnd"/>
+      <w:r>
+        <w:t xml:space="preserve"> en appelant cette méthode dans le cadre de ses opérations.</w:t>
+      </w:r>
+    </w:p>
+    <w:p>
+      <w:r>
+        <w:t xml:space="preserve">Dans le contexte d’une application de messagerie comme WhatsApp, le </w:t>
+      </w:r>
+      <w:proofErr w:type="spellStart"/>
+      <w:r>
+        <w:t>token</w:t>
+      </w:r>
+      <w:proofErr w:type="spellEnd"/>
+      <w:r>
+        <w:t xml:space="preserve"> est utilisé pour envoyer des notifications push à l’utilisateur sur l’appareil spécifique où l’application est installée. Par exemple, lorsqu’un message est reçu, une notification push est envoyée à l’instance de l’application sur l’appareil de l’utilisateur via le </w:t>
+      </w:r>
+      <w:proofErr w:type="spellStart"/>
+      <w:r>
+        <w:t>token</w:t>
+      </w:r>
+      <w:proofErr w:type="spellEnd"/>
+      <w:r>
+        <w:t xml:space="preserve"> </w:t>
+      </w:r>
+      <w:proofErr w:type="spellStart"/>
+      <w:r>
+        <w:t>Firebase</w:t>
+      </w:r>
+      <w:proofErr w:type="spellEnd"/>
+      <w:r>
+        <w:t>.</w:t>
+      </w:r>
+    </w:p>
+    <w:p>
+      <w:r>
+        <w:rPr>
+          <w:b/>
+          <w:bCs/>
+          <w:i/>
+          <w:iCs/>
+        </w:rPr>
+        <w:t xml:space="preserve">Si l’utilisateur dispose de son application de messagerie sur plusieurs appareils, par exemple sur son smartphone et sa tablette, comment doit-on gérer les </w:t>
+      </w:r>
+      <w:proofErr w:type="spellStart"/>
+      <w:r>
+        <w:rPr>
+          <w:b/>
+          <w:bCs/>
+          <w:i/>
+          <w:iCs/>
+        </w:rPr>
+        <w:t>tokens</w:t>
+      </w:r>
+      <w:proofErr w:type="spellEnd"/>
+      <w:r>
+        <w:rPr>
+          <w:b/>
+          <w:bCs/>
+          <w:i/>
+          <w:iCs/>
+        </w:rPr>
+        <w:t xml:space="preserve"> obtenus sur chaque </w:t>
+      </w:r>
+      <w:proofErr w:type="spellStart"/>
+      <w:r>
+        <w:rPr>
+          <w:b/>
+          <w:bCs/>
+          <w:i/>
+          <w:iCs/>
+        </w:rPr>
+        <w:t>device</w:t>
+      </w:r>
+      <w:proofErr w:type="spellEnd"/>
+      <w:r>
+        <w:rPr>
+          <w:b/>
+          <w:bCs/>
+          <w:i/>
+          <w:iCs/>
+        </w:rPr>
+        <w:t xml:space="preserve"> ?</w:t>
+      </w:r>
+    </w:p>
+    <w:p>
+      <w:r>
+        <w:t xml:space="preserve">Il est important de gérer ces </w:t>
+      </w:r>
+      <w:proofErr w:type="spellStart"/>
+      <w:r>
+        <w:t>tokens</w:t>
+      </w:r>
+      <w:proofErr w:type="spellEnd"/>
+      <w:r>
+        <w:t xml:space="preserve"> correctement pour assurer une livraison précise des messages. Voici comment vous pouvez gérer les </w:t>
+      </w:r>
+      <w:proofErr w:type="spellStart"/>
+      <w:r>
+        <w:t>tokens</w:t>
+      </w:r>
+      <w:proofErr w:type="spellEnd"/>
+      <w:r>
+        <w:t xml:space="preserve"> obtenus sur chaque appareil :</w:t>
+      </w:r>
+    </w:p>
+    <w:p>
+      <w:pPr>
+        <w:pStyle w:val="Paragraphedeliste"/>
+        <w:numPr>
+          <w:ilvl w:val="0"/>
+          <w:numId w:val="6"/>
+        </w:numPr>
+      </w:pPr>
+      <w:r>
+        <w:lastRenderedPageBreak/>
+        <w:t xml:space="preserve">Récupérez les </w:t>
+      </w:r>
+      <w:proofErr w:type="spellStart"/>
+      <w:r>
+        <w:t>tokens</w:t>
+      </w:r>
+      <w:proofErr w:type="spellEnd"/>
+      <w:r>
+        <w:t xml:space="preserve"> d’enregistrement de FCM et stockez-les sur votre serveur. Un rôle important du serveur est de garder une trace du </w:t>
+      </w:r>
+      <w:proofErr w:type="spellStart"/>
+      <w:r>
+        <w:t>token</w:t>
+      </w:r>
+      <w:proofErr w:type="spellEnd"/>
+      <w:r>
+        <w:t xml:space="preserve"> de chaque client et de maintenir une liste à jour des </w:t>
+      </w:r>
+      <w:proofErr w:type="spellStart"/>
+      <w:r>
+        <w:t>tokens</w:t>
+      </w:r>
+      <w:proofErr w:type="spellEnd"/>
+      <w:r>
+        <w:t xml:space="preserve"> actifs.</w:t>
+      </w:r>
+    </w:p>
+    <w:p>
+      <w:pPr>
+        <w:pStyle w:val="Paragraphedeliste"/>
+        <w:numPr>
+          <w:ilvl w:val="0"/>
+          <w:numId w:val="6"/>
+        </w:numPr>
+      </w:pPr>
+      <w:r>
+        <w:t xml:space="preserve">Maintenez la fraîcheur des </w:t>
+      </w:r>
+      <w:proofErr w:type="spellStart"/>
+      <w:r>
+        <w:t>tokens</w:t>
+      </w:r>
+      <w:proofErr w:type="spellEnd"/>
+      <w:r>
+        <w:t xml:space="preserve"> et supprimez les </w:t>
+      </w:r>
+      <w:proofErr w:type="spellStart"/>
+      <w:r>
+        <w:t>tokens</w:t>
+      </w:r>
+      <w:proofErr w:type="spellEnd"/>
+      <w:r>
+        <w:t xml:space="preserve"> obsolètes. En plus de supprimer les </w:t>
+      </w:r>
+      <w:proofErr w:type="spellStart"/>
+      <w:r>
+        <w:t>tokens</w:t>
+      </w:r>
+      <w:proofErr w:type="spellEnd"/>
+      <w:r>
+        <w:t xml:space="preserve"> que FCM ne considère plus comme valides, vous pouvez vouloir surveiller d’autres signes que les </w:t>
+      </w:r>
+      <w:proofErr w:type="spellStart"/>
+      <w:r>
+        <w:t>tokens</w:t>
+      </w:r>
+      <w:proofErr w:type="spellEnd"/>
+      <w:r>
+        <w:t xml:space="preserve"> sont devenus obsolètes et les supprimer de manière proactive.</w:t>
+      </w:r>
+    </w:p>
+    <w:p>
+      <w:pPr>
+        <w:pStyle w:val="Paragraphedeliste"/>
+        <w:numPr>
+          <w:ilvl w:val="0"/>
+          <w:numId w:val="6"/>
+        </w:numPr>
+      </w:pPr>
+      <w:r>
+        <w:t xml:space="preserve">Sur le démarrage initial de votre application, le SDK FCM génère un </w:t>
+      </w:r>
+      <w:proofErr w:type="spellStart"/>
+      <w:r>
+        <w:t>token</w:t>
+      </w:r>
+      <w:proofErr w:type="spellEnd"/>
+      <w:r>
+        <w:t xml:space="preserve"> d’enregistrement pour l’instance de l’application client. Ce </w:t>
+      </w:r>
+      <w:proofErr w:type="spellStart"/>
+      <w:r>
+        <w:t>token</w:t>
+      </w:r>
+      <w:proofErr w:type="spellEnd"/>
+      <w:r>
+        <w:t xml:space="preserve"> doit être inclus dans les demandes d’envoi ciblées à partir de l’API, ou ajouté aux abonnements aux sujets pour cibler les sujets.</w:t>
+      </w:r>
+    </w:p>
     <w:sectPr>
       <w:headerReference w:type="default" r:id="rId7"/>
+      <w:footerReference w:type="default" r:id="rId8"/>
       <w:pgSz w:w="11906" w:h="16838"/>
       <w:pgMar w:top="1440" w:right="1440" w:bottom="1440" w:left="1440" w:header="708" w:footer="708" w:gutter="0"/>
       <w:cols w:space="708"/>
@@ -4881,6 +5488,51 @@
     </w:p>
   </w:endnote>
 </w:endnotes>
+</file>
+
+<file path=word/footer1.xml><?xml version="1.0" encoding="utf-8"?>
+<w:ftr xmlns:wpc="http://schemas.microsoft.com/office/word/2010/wordprocessingCanvas" xmlns:cx="http://schemas.microsoft.com/office/drawing/2014/chartex" xmlns:cx1="http://schemas.microsoft.com/office/drawing/2015/9/8/chartex" xmlns:cx2="http://schemas.microsoft.com/office/drawing/2015/10/21/chartex" xmlns:cx3="http://schemas.microsoft.com/office/drawing/2016/5/9/chartex" xmlns:cx4="http://schemas.microsoft.com/office/drawing/2016/5/10/chartex" xmlns:cx5="http://schemas.microsoft.com/office/drawing/2016/5/11/chartex" xmlns:cx6="http://schemas.microsoft.com/office/drawing/2016/5/12/chartex" xmlns:cx7="http://schemas.microsoft.com/office/drawing/2016/5/13/chartex" xmlns:cx8="http://schemas.microsoft.com/office/drawing/2016/5/14/chartex" xmlns:mc="http://schemas.openxmlformats.org/markup-compatibility/2006" xmlns:aink="http://schemas.microsoft.com/office/drawing/2016/ink" xmlns:am3d="http://schemas.microsoft.com/office/drawing/2017/model3d" xmlns:o="urn:schemas-microsoft-com:office:office" xmlns:oel="http://schemas.microsoft.com/office/2019/extlst" xmlns:r="http://schemas.openxmlformats.org/officeDocument/2006/relationships" xmlns:m="http://schemas.openxmlformats.org/officeDocument/2006/math" xmlns:v="urn:schemas-microsoft-com:vml" xmlns:wp14="http://schemas.microsoft.com/office/word/2010/wordprocessingDrawing" xmlns:wp="http://schemas.openxmlformats.org/drawingml/2006/wordprocessingDrawing" xmlns:w10="urn:schemas-microsoft-com:office:word" xmlns:w="http://schemas.openxmlformats.org/wordprocessingml/2006/main" xmlns:w14="http://schemas.microsoft.com/office/word/2010/wordml" xmlns:w15="http://schemas.microsoft.com/office/word/2012/wordml" xmlns:w16cex="http://schemas.microsoft.com/office/word/2018/wordml/cex" xmlns:w16cid="http://schemas.microsoft.com/office/word/2016/wordml/cid" xmlns:w16="http://schemas.microsoft.com/office/word/2018/wordml" xmlns:w16sdtdh="http://schemas.microsoft.com/office/word/2020/wordml/sdtdatahash" xmlns:w16se="http://schemas.microsoft.com/office/word/2015/wordml/symex" xmlns:wpg="http://schemas.microsoft.com/office/word/2010/wordprocessingGroup" xmlns:wpi="http://schemas.microsoft.com/office/word/2010/wordprocessingInk" xmlns:wne="http://schemas.microsoft.com/office/word/2006/wordml" xmlns:wps="http://schemas.microsoft.com/office/word/2010/wordprocessingShape" mc:Ignorable="w14 w15 w16se w16cid w16 w16cex w16sdtdh wp14">
+  <w:sdt>
+    <w:sdtPr>
+      <w:id w:val="-466667038"/>
+      <w:docPartObj>
+        <w:docPartGallery w:val="Page Numbers (Bottom of Page)"/>
+        <w:docPartUnique/>
+      </w:docPartObj>
+    </w:sdtPr>
+    <w:sdtContent>
+      <w:p>
+        <w:pPr>
+          <w:pStyle w:val="Pieddepage"/>
+          <w:jc w:val="center"/>
+        </w:pPr>
+        <w:r>
+          <w:fldChar w:fldCharType="begin"/>
+        </w:r>
+        <w:r>
+          <w:instrText>PAGE   \* MERGEFORMAT</w:instrText>
+        </w:r>
+        <w:r>
+          <w:fldChar w:fldCharType="separate"/>
+        </w:r>
+        <w:r>
+          <w:rPr>
+            <w:lang w:val="fr-FR"/>
+          </w:rPr>
+          <w:t>2</w:t>
+        </w:r>
+        <w:r>
+          <w:fldChar w:fldCharType="end"/>
+        </w:r>
+      </w:p>
+    </w:sdtContent>
+  </w:sdt>
+  <w:p>
+    <w:pPr>
+      <w:pStyle w:val="Pieddepage"/>
+    </w:pPr>
+  </w:p>
+</w:ftr>
 </file>
 
 <file path=word/footnotes.xml><?xml version="1.0" encoding="utf-8"?>
@@ -4939,7 +5591,13 @@
       <w:rPr>
         <w:lang w:val="fr-FR"/>
       </w:rPr>
-      <w:t xml:space="preserve"> et André Nora Marques</w:t>
+      <w:t xml:space="preserve"> et André Marques</w:t>
+    </w:r>
+    <w:r>
+      <w:rPr>
+        <w:lang w:val="fr-FR"/>
+      </w:rPr>
+      <w:t xml:space="preserve"> Nora</w:t>
     </w:r>
   </w:p>
 </w:hdr>
@@ -4948,6 +5606,232 @@
 <file path=word/numbering.xml><?xml version="1.0" encoding="utf-8"?>
 <w:numbering xmlns:wpc="http://schemas.microsoft.com/office/word/2010/wordprocessingCanvas" xmlns:cx="http://schemas.microsoft.com/office/drawing/2014/chartex" xmlns:cx1="http://schemas.microsoft.com/office/drawing/2015/9/8/chartex" xmlns:cx2="http://schemas.microsoft.com/office/drawing/2015/10/21/chartex" xmlns:cx3="http://schemas.microsoft.com/office/drawing/2016/5/9/chartex" xmlns:cx4="http://schemas.microsoft.com/office/drawing/2016/5/10/chartex" xmlns:cx5="http://schemas.microsoft.com/office/drawing/2016/5/11/chartex" xmlns:cx6="http://schemas.microsoft.com/office/drawing/2016/5/12/chartex" xmlns:cx7="http://schemas.microsoft.com/office/drawing/2016/5/13/chartex" xmlns:cx8="http://schemas.microsoft.com/office/drawing/2016/5/14/chartex" xmlns:mc="http://schemas.openxmlformats.org/markup-compatibility/2006" xmlns:aink="http://schemas.microsoft.com/office/drawing/2016/ink" xmlns:am3d="http://schemas.microsoft.com/office/drawing/2017/model3d" xmlns:o="urn:schemas-microsoft-com:office:office" xmlns:oel="http://schemas.microsoft.com/office/2019/extlst" xmlns:r="http://schemas.openxmlformats.org/officeDocument/2006/relationships" xmlns:m="http://schemas.openxmlformats.org/officeDocument/2006/math" xmlns:v="urn:schemas-microsoft-com:vml" xmlns:wp14="http://schemas.microsoft.com/office/word/2010/wordprocessingDrawing" xmlns:wp="http://schemas.openxmlformats.org/drawingml/2006/wordprocessingDrawing" xmlns:w10="urn:schemas-microsoft-com:office:word" xmlns:w="http://schemas.openxmlformats.org/wordprocessingml/2006/main" xmlns:w14="http://schemas.microsoft.com/office/word/2010/wordml" xmlns:w15="http://schemas.microsoft.com/office/word/2012/wordml" xmlns:w16cex="http://schemas.microsoft.com/office/word/2018/wordml/cex" xmlns:w16cid="http://schemas.microsoft.com/office/word/2016/wordml/cid" xmlns:w16="http://schemas.microsoft.com/office/word/2018/wordml" xmlns:w16sdtdh="http://schemas.microsoft.com/office/word/2020/wordml/sdtdatahash" xmlns:w16se="http://schemas.microsoft.com/office/word/2015/wordml/symex" xmlns:wpg="http://schemas.microsoft.com/office/word/2010/wordprocessingGroup" xmlns:wpi="http://schemas.microsoft.com/office/word/2010/wordprocessingInk" xmlns:wne="http://schemas.microsoft.com/office/word/2006/wordml" xmlns:wps="http://schemas.microsoft.com/office/word/2010/wordprocessingShape" mc:Ignorable="w14 w15 w16se w16cid w16 w16cex w16sdtdh wp14">
   <w:abstractNum w:abstractNumId="0" w15:restartNumberingAfterBreak="0">
+    <w:nsid w:val="04392802"/>
+    <w:multiLevelType w:val="hybridMultilevel"/>
+    <w:tmpl w:val="560210CE"/>
+    <w:lvl w:ilvl="0" w:tplc="08160001">
+      <w:start w:val="1"/>
+      <w:numFmt w:val="bullet"/>
+      <w:lvlText w:val=""/>
+      <w:lvlJc w:val="left"/>
+      <w:pPr>
+        <w:ind w:left="1125" w:hanging="360"/>
+      </w:pPr>
+      <w:rPr>
+        <w:rFonts w:ascii="Symbol" w:hAnsi="Symbol" w:hint="default"/>
+      </w:rPr>
+    </w:lvl>
+    <w:lvl w:ilvl="1" w:tplc="08160003" w:tentative="1">
+      <w:start w:val="1"/>
+      <w:numFmt w:val="bullet"/>
+      <w:lvlText w:val="o"/>
+      <w:lvlJc w:val="left"/>
+      <w:pPr>
+        <w:ind w:left="1845" w:hanging="360"/>
+      </w:pPr>
+      <w:rPr>
+        <w:rFonts w:ascii="Courier New" w:hAnsi="Courier New" w:cs="Courier New" w:hint="default"/>
+      </w:rPr>
+    </w:lvl>
+    <w:lvl w:ilvl="2" w:tplc="08160005" w:tentative="1">
+      <w:start w:val="1"/>
+      <w:numFmt w:val="bullet"/>
+      <w:lvlText w:val=""/>
+      <w:lvlJc w:val="left"/>
+      <w:pPr>
+        <w:ind w:left="2565" w:hanging="360"/>
+      </w:pPr>
+      <w:rPr>
+        <w:rFonts w:ascii="Wingdings" w:hAnsi="Wingdings" w:hint="default"/>
+      </w:rPr>
+    </w:lvl>
+    <w:lvl w:ilvl="3" w:tplc="08160001" w:tentative="1">
+      <w:start w:val="1"/>
+      <w:numFmt w:val="bullet"/>
+      <w:lvlText w:val=""/>
+      <w:lvlJc w:val="left"/>
+      <w:pPr>
+        <w:ind w:left="3285" w:hanging="360"/>
+      </w:pPr>
+      <w:rPr>
+        <w:rFonts w:ascii="Symbol" w:hAnsi="Symbol" w:hint="default"/>
+      </w:rPr>
+    </w:lvl>
+    <w:lvl w:ilvl="4" w:tplc="08160003" w:tentative="1">
+      <w:start w:val="1"/>
+      <w:numFmt w:val="bullet"/>
+      <w:lvlText w:val="o"/>
+      <w:lvlJc w:val="left"/>
+      <w:pPr>
+        <w:ind w:left="4005" w:hanging="360"/>
+      </w:pPr>
+      <w:rPr>
+        <w:rFonts w:ascii="Courier New" w:hAnsi="Courier New" w:cs="Courier New" w:hint="default"/>
+      </w:rPr>
+    </w:lvl>
+    <w:lvl w:ilvl="5" w:tplc="08160005" w:tentative="1">
+      <w:start w:val="1"/>
+      <w:numFmt w:val="bullet"/>
+      <w:lvlText w:val=""/>
+      <w:lvlJc w:val="left"/>
+      <w:pPr>
+        <w:ind w:left="4725" w:hanging="360"/>
+      </w:pPr>
+      <w:rPr>
+        <w:rFonts w:ascii="Wingdings" w:hAnsi="Wingdings" w:hint="default"/>
+      </w:rPr>
+    </w:lvl>
+    <w:lvl w:ilvl="6" w:tplc="08160001" w:tentative="1">
+      <w:start w:val="1"/>
+      <w:numFmt w:val="bullet"/>
+      <w:lvlText w:val=""/>
+      <w:lvlJc w:val="left"/>
+      <w:pPr>
+        <w:ind w:left="5445" w:hanging="360"/>
+      </w:pPr>
+      <w:rPr>
+        <w:rFonts w:ascii="Symbol" w:hAnsi="Symbol" w:hint="default"/>
+      </w:rPr>
+    </w:lvl>
+    <w:lvl w:ilvl="7" w:tplc="08160003" w:tentative="1">
+      <w:start w:val="1"/>
+      <w:numFmt w:val="bullet"/>
+      <w:lvlText w:val="o"/>
+      <w:lvlJc w:val="left"/>
+      <w:pPr>
+        <w:ind w:left="6165" w:hanging="360"/>
+      </w:pPr>
+      <w:rPr>
+        <w:rFonts w:ascii="Courier New" w:hAnsi="Courier New" w:cs="Courier New" w:hint="default"/>
+      </w:rPr>
+    </w:lvl>
+    <w:lvl w:ilvl="8" w:tplc="08160005" w:tentative="1">
+      <w:start w:val="1"/>
+      <w:numFmt w:val="bullet"/>
+      <w:lvlText w:val=""/>
+      <w:lvlJc w:val="left"/>
+      <w:pPr>
+        <w:ind w:left="6885" w:hanging="360"/>
+      </w:pPr>
+      <w:rPr>
+        <w:rFonts w:ascii="Wingdings" w:hAnsi="Wingdings" w:hint="default"/>
+      </w:rPr>
+    </w:lvl>
+  </w:abstractNum>
+  <w:abstractNum w:abstractNumId="1" w15:restartNumberingAfterBreak="0">
+    <w:nsid w:val="1D34780E"/>
+    <w:multiLevelType w:val="hybridMultilevel"/>
+    <w:tmpl w:val="C2D04E5A"/>
+    <w:lvl w:ilvl="0" w:tplc="08160001">
+      <w:start w:val="1"/>
+      <w:numFmt w:val="bullet"/>
+      <w:lvlText w:val=""/>
+      <w:lvlJc w:val="left"/>
+      <w:pPr>
+        <w:ind w:left="720" w:hanging="360"/>
+      </w:pPr>
+      <w:rPr>
+        <w:rFonts w:ascii="Symbol" w:hAnsi="Symbol" w:hint="default"/>
+      </w:rPr>
+    </w:lvl>
+    <w:lvl w:ilvl="1" w:tplc="08160003" w:tentative="1">
+      <w:start w:val="1"/>
+      <w:numFmt w:val="bullet"/>
+      <w:lvlText w:val="o"/>
+      <w:lvlJc w:val="left"/>
+      <w:pPr>
+        <w:ind w:left="1440" w:hanging="360"/>
+      </w:pPr>
+      <w:rPr>
+        <w:rFonts w:ascii="Courier New" w:hAnsi="Courier New" w:cs="Courier New" w:hint="default"/>
+      </w:rPr>
+    </w:lvl>
+    <w:lvl w:ilvl="2" w:tplc="08160005" w:tentative="1">
+      <w:start w:val="1"/>
+      <w:numFmt w:val="bullet"/>
+      <w:lvlText w:val=""/>
+      <w:lvlJc w:val="left"/>
+      <w:pPr>
+        <w:ind w:left="2160" w:hanging="360"/>
+      </w:pPr>
+      <w:rPr>
+        <w:rFonts w:ascii="Wingdings" w:hAnsi="Wingdings" w:hint="default"/>
+      </w:rPr>
+    </w:lvl>
+    <w:lvl w:ilvl="3" w:tplc="08160001" w:tentative="1">
+      <w:start w:val="1"/>
+      <w:numFmt w:val="bullet"/>
+      <w:lvlText w:val=""/>
+      <w:lvlJc w:val="left"/>
+      <w:pPr>
+        <w:ind w:left="2880" w:hanging="360"/>
+      </w:pPr>
+      <w:rPr>
+        <w:rFonts w:ascii="Symbol" w:hAnsi="Symbol" w:hint="default"/>
+      </w:rPr>
+    </w:lvl>
+    <w:lvl w:ilvl="4" w:tplc="08160003" w:tentative="1">
+      <w:start w:val="1"/>
+      <w:numFmt w:val="bullet"/>
+      <w:lvlText w:val="o"/>
+      <w:lvlJc w:val="left"/>
+      <w:pPr>
+        <w:ind w:left="3600" w:hanging="360"/>
+      </w:pPr>
+      <w:rPr>
+        <w:rFonts w:ascii="Courier New" w:hAnsi="Courier New" w:cs="Courier New" w:hint="default"/>
+      </w:rPr>
+    </w:lvl>
+    <w:lvl w:ilvl="5" w:tplc="08160005" w:tentative="1">
+      <w:start w:val="1"/>
+      <w:numFmt w:val="bullet"/>
+      <w:lvlText w:val=""/>
+      <w:lvlJc w:val="left"/>
+      <w:pPr>
+        <w:ind w:left="4320" w:hanging="360"/>
+      </w:pPr>
+      <w:rPr>
+        <w:rFonts w:ascii="Wingdings" w:hAnsi="Wingdings" w:hint="default"/>
+      </w:rPr>
+    </w:lvl>
+    <w:lvl w:ilvl="6" w:tplc="08160001" w:tentative="1">
+      <w:start w:val="1"/>
+      <w:numFmt w:val="bullet"/>
+      <w:lvlText w:val=""/>
+      <w:lvlJc w:val="left"/>
+      <w:pPr>
+        <w:ind w:left="5040" w:hanging="360"/>
+      </w:pPr>
+      <w:rPr>
+        <w:rFonts w:ascii="Symbol" w:hAnsi="Symbol" w:hint="default"/>
+      </w:rPr>
+    </w:lvl>
+    <w:lvl w:ilvl="7" w:tplc="08160003" w:tentative="1">
+      <w:start w:val="1"/>
+      <w:numFmt w:val="bullet"/>
+      <w:lvlText w:val="o"/>
+      <w:lvlJc w:val="left"/>
+      <w:pPr>
+        <w:ind w:left="5760" w:hanging="360"/>
+      </w:pPr>
+      <w:rPr>
+        <w:rFonts w:ascii="Courier New" w:hAnsi="Courier New" w:cs="Courier New" w:hint="default"/>
+      </w:rPr>
+    </w:lvl>
+    <w:lvl w:ilvl="8" w:tplc="08160005" w:tentative="1">
+      <w:start w:val="1"/>
+      <w:numFmt w:val="bullet"/>
+      <w:lvlText w:val=""/>
+      <w:lvlJc w:val="left"/>
+      <w:pPr>
+        <w:ind w:left="6480" w:hanging="360"/>
+      </w:pPr>
+      <w:rPr>
+        <w:rFonts w:ascii="Wingdings" w:hAnsi="Wingdings" w:hint="default"/>
+      </w:rPr>
+    </w:lvl>
+  </w:abstractNum>
+  <w:abstractNum w:abstractNumId="2" w15:restartNumberingAfterBreak="0">
     <w:nsid w:val="24534082"/>
     <w:multiLevelType w:val="hybridMultilevel"/>
     <w:tmpl w:val="1772E96C"/>
@@ -5060,7 +5944,120 @@
       </w:rPr>
     </w:lvl>
   </w:abstractNum>
-  <w:abstractNum w:abstractNumId="1" w15:restartNumberingAfterBreak="0">
+  <w:abstractNum w:abstractNumId="3" w15:restartNumberingAfterBreak="0">
+    <w:nsid w:val="483D0A9B"/>
+    <w:multiLevelType w:val="hybridMultilevel"/>
+    <w:tmpl w:val="BFB40804"/>
+    <w:lvl w:ilvl="0" w:tplc="08160001">
+      <w:start w:val="1"/>
+      <w:numFmt w:val="bullet"/>
+      <w:lvlText w:val=""/>
+      <w:lvlJc w:val="left"/>
+      <w:pPr>
+        <w:ind w:left="720" w:hanging="360"/>
+      </w:pPr>
+      <w:rPr>
+        <w:rFonts w:ascii="Symbol" w:hAnsi="Symbol" w:hint="default"/>
+      </w:rPr>
+    </w:lvl>
+    <w:lvl w:ilvl="1" w:tplc="08160003" w:tentative="1">
+      <w:start w:val="1"/>
+      <w:numFmt w:val="bullet"/>
+      <w:lvlText w:val="o"/>
+      <w:lvlJc w:val="left"/>
+      <w:pPr>
+        <w:ind w:left="1440" w:hanging="360"/>
+      </w:pPr>
+      <w:rPr>
+        <w:rFonts w:ascii="Courier New" w:hAnsi="Courier New" w:cs="Courier New" w:hint="default"/>
+      </w:rPr>
+    </w:lvl>
+    <w:lvl w:ilvl="2" w:tplc="08160005" w:tentative="1">
+      <w:start w:val="1"/>
+      <w:numFmt w:val="bullet"/>
+      <w:lvlText w:val=""/>
+      <w:lvlJc w:val="left"/>
+      <w:pPr>
+        <w:ind w:left="2160" w:hanging="360"/>
+      </w:pPr>
+      <w:rPr>
+        <w:rFonts w:ascii="Wingdings" w:hAnsi="Wingdings" w:hint="default"/>
+      </w:rPr>
+    </w:lvl>
+    <w:lvl w:ilvl="3" w:tplc="08160001" w:tentative="1">
+      <w:start w:val="1"/>
+      <w:numFmt w:val="bullet"/>
+      <w:lvlText w:val=""/>
+      <w:lvlJc w:val="left"/>
+      <w:pPr>
+        <w:ind w:left="2880" w:hanging="360"/>
+      </w:pPr>
+      <w:rPr>
+        <w:rFonts w:ascii="Symbol" w:hAnsi="Symbol" w:hint="default"/>
+      </w:rPr>
+    </w:lvl>
+    <w:lvl w:ilvl="4" w:tplc="08160003" w:tentative="1">
+      <w:start w:val="1"/>
+      <w:numFmt w:val="bullet"/>
+      <w:lvlText w:val="o"/>
+      <w:lvlJc w:val="left"/>
+      <w:pPr>
+        <w:ind w:left="3600" w:hanging="360"/>
+      </w:pPr>
+      <w:rPr>
+        <w:rFonts w:ascii="Courier New" w:hAnsi="Courier New" w:cs="Courier New" w:hint="default"/>
+      </w:rPr>
+    </w:lvl>
+    <w:lvl w:ilvl="5" w:tplc="08160005" w:tentative="1">
+      <w:start w:val="1"/>
+      <w:numFmt w:val="bullet"/>
+      <w:lvlText w:val=""/>
+      <w:lvlJc w:val="left"/>
+      <w:pPr>
+        <w:ind w:left="4320" w:hanging="360"/>
+      </w:pPr>
+      <w:rPr>
+        <w:rFonts w:ascii="Wingdings" w:hAnsi="Wingdings" w:hint="default"/>
+      </w:rPr>
+    </w:lvl>
+    <w:lvl w:ilvl="6" w:tplc="08160001" w:tentative="1">
+      <w:start w:val="1"/>
+      <w:numFmt w:val="bullet"/>
+      <w:lvlText w:val=""/>
+      <w:lvlJc w:val="left"/>
+      <w:pPr>
+        <w:ind w:left="5040" w:hanging="360"/>
+      </w:pPr>
+      <w:rPr>
+        <w:rFonts w:ascii="Symbol" w:hAnsi="Symbol" w:hint="default"/>
+      </w:rPr>
+    </w:lvl>
+    <w:lvl w:ilvl="7" w:tplc="08160003" w:tentative="1">
+      <w:start w:val="1"/>
+      <w:numFmt w:val="bullet"/>
+      <w:lvlText w:val="o"/>
+      <w:lvlJc w:val="left"/>
+      <w:pPr>
+        <w:ind w:left="5760" w:hanging="360"/>
+      </w:pPr>
+      <w:rPr>
+        <w:rFonts w:ascii="Courier New" w:hAnsi="Courier New" w:cs="Courier New" w:hint="default"/>
+      </w:rPr>
+    </w:lvl>
+    <w:lvl w:ilvl="8" w:tplc="08160005" w:tentative="1">
+      <w:start w:val="1"/>
+      <w:numFmt w:val="bullet"/>
+      <w:lvlText w:val=""/>
+      <w:lvlJc w:val="left"/>
+      <w:pPr>
+        <w:ind w:left="6480" w:hanging="360"/>
+      </w:pPr>
+      <w:rPr>
+        <w:rFonts w:ascii="Wingdings" w:hAnsi="Wingdings" w:hint="default"/>
+      </w:rPr>
+    </w:lvl>
+  </w:abstractNum>
+  <w:abstractNum w:abstractNumId="4" w15:restartNumberingAfterBreak="0">
     <w:nsid w:val="6E4A538D"/>
     <w:multiLevelType w:val="hybridMultilevel"/>
     <w:tmpl w:val="FAC62EC2"/>
@@ -5173,7 +6170,7 @@
       </w:rPr>
     </w:lvl>
   </w:abstractNum>
-  <w:abstractNum w:abstractNumId="2" w15:restartNumberingAfterBreak="0">
+  <w:abstractNum w:abstractNumId="5" w15:restartNumberingAfterBreak="0">
     <w:nsid w:val="7D6311B3"/>
     <w:multiLevelType w:val="hybridMultilevel"/>
     <w:tmpl w:val="2954C4B0"/>
@@ -5287,12 +6284,21 @@
     </w:lvl>
   </w:abstractNum>
   <w:num w:numId="1" w16cid:durableId="985477882">
+    <w:abstractNumId w:val="5"/>
+  </w:num>
+  <w:num w:numId="2" w16cid:durableId="1149245772">
     <w:abstractNumId w:val="2"/>
   </w:num>
-  <w:num w:numId="2" w16cid:durableId="1149245772">
+  <w:num w:numId="3" w16cid:durableId="952789331">
+    <w:abstractNumId w:val="4"/>
+  </w:num>
+  <w:num w:numId="4" w16cid:durableId="2056000334">
+    <w:abstractNumId w:val="3"/>
+  </w:num>
+  <w:num w:numId="5" w16cid:durableId="328753628">
     <w:abstractNumId w:val="0"/>
   </w:num>
-  <w:num w:numId="3" w16cid:durableId="952789331">
+  <w:num w:numId="6" w16cid:durableId="1674333603">
     <w:abstractNumId w:val="1"/>
   </w:num>
 </w:numbering>
@@ -5698,7 +6704,10 @@
   <w:style w:type="paragraph" w:default="1" w:styleId="Normal">
     <w:name w:val="Normal"/>
     <w:qFormat/>
-    <w:rsid w:val="00081E2C"/>
+    <w:rsid w:val="00774374"/>
+    <w:pPr>
+      <w:jc w:val="both"/>
+    </w:pPr>
   </w:style>
   <w:style w:type="paragraph" w:styleId="Titre1">
     <w:name w:val="heading 1"/>

</xml_diff>